<commit_message>
Replacing 'average' with 'mean'
</commit_message>
<xml_diff>
--- a/Thesis/Chapter4/Raw/Charts/c4AllMetricAgainstLOC.docx
+++ b/Thesis/Chapter4/Raw/Charts/c4AllMetricAgainstLOC.docx
@@ -6,6 +6,7 @@
       <w:pPr>
         <w:ind w:left="-142"/>
       </w:pPr>
+      <w:bookmarkStart w:id="0" w:name="_GoBack"/>
       <w:r>
         <w:rPr>
           <w:noProof/>
@@ -25,7 +26,6 @@
           </wp:inline>
         </w:drawing>
       </w:r>
-      <w:bookmarkStart w:id="0" w:name="_GoBack"/>
       <w:bookmarkEnd w:id="0"/>
       <w:r>
         <w:rPr>
@@ -1823,11 +1823,11 @@
         </c:dLbls>
         <c:marker val="1"/>
         <c:smooth val="0"/>
-        <c:axId val="151849600"/>
-        <c:axId val="151851776"/>
+        <c:axId val="87136128"/>
+        <c:axId val="86691840"/>
       </c:lineChart>
       <c:catAx>
-        <c:axId val="151849600"/>
+        <c:axId val="87136128"/>
         <c:scaling>
           <c:orientation val="minMax"/>
         </c:scaling>
@@ -1855,7 +1855,7 @@
         <c:majorTickMark val="out"/>
         <c:minorTickMark val="none"/>
         <c:tickLblPos val="nextTo"/>
-        <c:crossAx val="151851776"/>
+        <c:crossAx val="86691840"/>
         <c:crosses val="autoZero"/>
         <c:auto val="1"/>
         <c:lblAlgn val="ctr"/>
@@ -1864,7 +1864,7 @@
         <c:noMultiLvlLbl val="0"/>
       </c:catAx>
       <c:valAx>
-        <c:axId val="151851776"/>
+        <c:axId val="86691840"/>
         <c:scaling>
           <c:orientation val="minMax"/>
         </c:scaling>
@@ -1882,11 +1882,11 @@
                 </a:pPr>
                 <a:r>
                   <a:rPr lang="en-GB"/>
-                  <a:t>Average</a:t>
+                  <a:t>Mean </a:t>
                 </a:r>
                 <a:r>
                   <a:rPr lang="en-GB" baseline="0"/>
-                  <a:t> Metric Value</a:t>
+                  <a:t>Metric Value</a:t>
                 </a:r>
                 <a:endParaRPr lang="en-GB"/>
               </a:p>
@@ -1898,7 +1898,7 @@
         <c:majorTickMark val="out"/>
         <c:minorTickMark val="none"/>
         <c:tickLblPos val="nextTo"/>
-        <c:crossAx val="151849600"/>
+        <c:crossAx val="87136128"/>
         <c:crosses val="autoZero"/>
         <c:crossBetween val="between"/>
       </c:valAx>
@@ -2261,11 +2261,11 @@
         </c:dLbls>
         <c:marker val="1"/>
         <c:smooth val="0"/>
-        <c:axId val="151861504"/>
-        <c:axId val="151863680"/>
+        <c:axId val="87115264"/>
+        <c:axId val="87117184"/>
       </c:lineChart>
       <c:catAx>
-        <c:axId val="151861504"/>
+        <c:axId val="87115264"/>
         <c:scaling>
           <c:orientation val="minMax"/>
         </c:scaling>
@@ -2293,7 +2293,7 @@
         <c:majorTickMark val="out"/>
         <c:minorTickMark val="none"/>
         <c:tickLblPos val="nextTo"/>
-        <c:crossAx val="151863680"/>
+        <c:crossAx val="87117184"/>
         <c:crosses val="autoZero"/>
         <c:auto val="1"/>
         <c:lblAlgn val="ctr"/>
@@ -2301,7 +2301,7 @@
         <c:noMultiLvlLbl val="0"/>
       </c:catAx>
       <c:valAx>
-        <c:axId val="151863680"/>
+        <c:axId val="87117184"/>
         <c:scaling>
           <c:orientation val="minMax"/>
         </c:scaling>
@@ -2319,7 +2319,7 @@
                 </a:pPr>
                 <a:r>
                   <a:rPr lang="en-US"/>
-                  <a:t>Average Metric Value</a:t>
+                  <a:t>Mean Metric Value</a:t>
                 </a:r>
               </a:p>
             </c:rich>
@@ -2330,7 +2330,7 @@
         <c:majorTickMark val="out"/>
         <c:minorTickMark val="none"/>
         <c:tickLblPos val="nextTo"/>
-        <c:crossAx val="151861504"/>
+        <c:crossAx val="87115264"/>
         <c:crosses val="autoZero"/>
         <c:crossBetween val="between"/>
       </c:valAx>

</xml_diff>